<commit_message>
Users can now join lobbys through QR codes
</commit_message>
<xml_diff>
--- a/docs/abstract.docx
+++ b/docs/abstract.docx
@@ -38,7 +38,38 @@
     </w:p>
     <w:p/>
     <w:p/>
-    <w:p/>
+    <w:p>
+      <w:r>
+        <w:t xml:space="preserve">This project entails the creation of a mobile application that allows users to democratically elect tracks to be </w:t>
+      </w:r>
+      <w:r>
+        <w:t>pushed to a queue</w:t>
+      </w:r>
+      <w:r>
+        <w:t xml:space="preserve"> on a host device. Alongside this, a hybrid recommender system consisting of genre and artist inference models is developed to recommend tracks to groups of users</w:t>
+      </w:r>
+      <w:r>
+        <w:t>, which can then be voted for and consequently elected.</w:t>
+      </w:r>
+      <w:r>
+        <w:t xml:space="preserve"> </w:t>
+      </w:r>
+      <w:r>
+        <w:t xml:space="preserve">People in a social setting must typically rely on a single device to control music playback, </w:t>
+      </w:r>
+      <w:r>
+        <w:t xml:space="preserve">that is to say it is unifocal, </w:t>
+      </w:r>
+      <w:r>
+        <w:t>leading to potential conflicts of preference</w:t>
+      </w:r>
+      <w:r>
+        <w:t xml:space="preserve">. </w:t>
+      </w:r>
+      <w:r>
+        <w:t>The application developed [Insert findings from evaluation]</w:t>
+      </w:r>
+    </w:p>
     <w:sectPr>
       <w:pgSz w:w="11900" w:h="16840"/>
       <w:pgMar w:top="1440" w:right="1440" w:bottom="1440" w:left="1440" w:header="708" w:footer="708" w:gutter="0"/>

</xml_diff>